<commit_message>
It... it's finally done
</commit_message>
<xml_diff>
--- a/final.docx
+++ b/final.docx
@@ -241,7 +241,7 @@
       <w:tblPr>
         <w:tblW w:w="3240" w:type="dxa"/>
         <w:jc w:val="left"/>
-        <w:tblInd w:w="17" w:type="dxa"/>
+        <w:tblInd w:w="15" w:type="dxa"/>
         <w:tblBorders>
           <w:top w:val="single" w:sz="2" w:space="0" w:color="A2A9B1"/>
           <w:left w:val="single" w:sz="2" w:space="0" w:color="A2A9B1"/>
@@ -252,7 +252,7 @@
         </w:tblBorders>
         <w:tblCellMar>
           <w:top w:w="28" w:type="dxa"/>
-          <w:left w:w="12" w:type="dxa"/>
+          <w:left w:w="9" w:type="dxa"/>
           <w:bottom w:w="28" w:type="dxa"/>
           <w:right w:w="28" w:type="dxa"/>
         </w:tblCellMar>
@@ -276,7 +276,7 @@
             </w:tcBorders>
             <w:shd w:fill="auto" w:val="clear"/>
             <w:tcMar>
-              <w:left w:w="12" w:type="dxa"/>
+              <w:left w:w="9" w:type="dxa"/>
             </w:tcMar>
             <w:vAlign w:val="center"/>
           </w:tcPr>
@@ -306,7 +306,7 @@
             </w:tcBorders>
             <w:shd w:fill="auto" w:val="clear"/>
             <w:tcMar>
-              <w:left w:w="12" w:type="dxa"/>
+              <w:left w:w="9" w:type="dxa"/>
             </w:tcMar>
             <w:vAlign w:val="center"/>
           </w:tcPr>
@@ -341,7 +341,7 @@
             </w:tcBorders>
             <w:shd w:fill="auto" w:val="clear"/>
             <w:tcMar>
-              <w:left w:w="12" w:type="dxa"/>
+              <w:left w:w="9" w:type="dxa"/>
             </w:tcMar>
             <w:vAlign w:val="center"/>
           </w:tcPr>
@@ -371,7 +371,7 @@
             </w:tcBorders>
             <w:shd w:fill="auto" w:val="clear"/>
             <w:tcMar>
-              <w:left w:w="12" w:type="dxa"/>
+              <w:left w:w="9" w:type="dxa"/>
             </w:tcMar>
             <w:vAlign w:val="center"/>
           </w:tcPr>
@@ -406,7 +406,7 @@
             </w:tcBorders>
             <w:shd w:fill="auto" w:val="clear"/>
             <w:tcMar>
-              <w:left w:w="12" w:type="dxa"/>
+              <w:left w:w="9" w:type="dxa"/>
             </w:tcMar>
             <w:vAlign w:val="center"/>
           </w:tcPr>
@@ -436,7 +436,7 @@
             </w:tcBorders>
             <w:shd w:fill="auto" w:val="clear"/>
             <w:tcMar>
-              <w:left w:w="12" w:type="dxa"/>
+              <w:left w:w="9" w:type="dxa"/>
             </w:tcMar>
             <w:vAlign w:val="center"/>
           </w:tcPr>
@@ -471,7 +471,7 @@
             </w:tcBorders>
             <w:shd w:fill="auto" w:val="clear"/>
             <w:tcMar>
-              <w:left w:w="12" w:type="dxa"/>
+              <w:left w:w="9" w:type="dxa"/>
             </w:tcMar>
             <w:vAlign w:val="center"/>
           </w:tcPr>
@@ -501,7 +501,7 @@
             </w:tcBorders>
             <w:shd w:fill="auto" w:val="clear"/>
             <w:tcMar>
-              <w:left w:w="12" w:type="dxa"/>
+              <w:left w:w="9" w:type="dxa"/>
             </w:tcMar>
             <w:vAlign w:val="center"/>
           </w:tcPr>
@@ -536,7 +536,7 @@
             </w:tcBorders>
             <w:shd w:fill="auto" w:val="clear"/>
             <w:tcMar>
-              <w:left w:w="12" w:type="dxa"/>
+              <w:left w:w="9" w:type="dxa"/>
             </w:tcMar>
             <w:vAlign w:val="center"/>
           </w:tcPr>
@@ -566,7 +566,7 @@
             </w:tcBorders>
             <w:shd w:fill="auto" w:val="clear"/>
             <w:tcMar>
-              <w:left w:w="12" w:type="dxa"/>
+              <w:left w:w="9" w:type="dxa"/>
             </w:tcMar>
             <w:vAlign w:val="center"/>
           </w:tcPr>
@@ -601,7 +601,7 @@
             </w:tcBorders>
             <w:shd w:fill="auto" w:val="clear"/>
             <w:tcMar>
-              <w:left w:w="12" w:type="dxa"/>
+              <w:left w:w="9" w:type="dxa"/>
             </w:tcMar>
             <w:vAlign w:val="center"/>
           </w:tcPr>
@@ -631,7 +631,7 @@
             </w:tcBorders>
             <w:shd w:fill="auto" w:val="clear"/>
             <w:tcMar>
-              <w:left w:w="12" w:type="dxa"/>
+              <w:left w:w="9" w:type="dxa"/>
             </w:tcMar>
             <w:vAlign w:val="center"/>
           </w:tcPr>
@@ -666,7 +666,7 @@
             </w:tcBorders>
             <w:shd w:fill="auto" w:val="clear"/>
             <w:tcMar>
-              <w:left w:w="12" w:type="dxa"/>
+              <w:left w:w="9" w:type="dxa"/>
             </w:tcMar>
             <w:vAlign w:val="center"/>
           </w:tcPr>
@@ -696,7 +696,7 @@
             </w:tcBorders>
             <w:shd w:fill="auto" w:val="clear"/>
             <w:tcMar>
-              <w:left w:w="12" w:type="dxa"/>
+              <w:left w:w="9" w:type="dxa"/>
             </w:tcMar>
             <w:vAlign w:val="center"/>
           </w:tcPr>
@@ -731,7 +731,7 @@
             </w:tcBorders>
             <w:shd w:fill="auto" w:val="clear"/>
             <w:tcMar>
-              <w:left w:w="12" w:type="dxa"/>
+              <w:left w:w="9" w:type="dxa"/>
             </w:tcMar>
             <w:vAlign w:val="center"/>
           </w:tcPr>
@@ -761,7 +761,7 @@
             </w:tcBorders>
             <w:shd w:fill="auto" w:val="clear"/>
             <w:tcMar>
-              <w:left w:w="12" w:type="dxa"/>
+              <w:left w:w="9" w:type="dxa"/>
             </w:tcMar>
             <w:vAlign w:val="center"/>
           </w:tcPr>
@@ -857,7 +857,37 @@
           <w:sz w:val="24"/>
           <w:szCs w:val="24"/>
         </w:rPr>
-        <w:t>++++++++[&gt;++++[&gt;++&gt;+++&gt;+++&gt;+&lt;&lt;&lt;]&gt;+&gt;+&gt;→&gt;+[&lt;]]&gt;&gt;.&gt;---.+++++++..+++.&gt;&gt;..&lt;.+++.------.--------.&gt;&gt;+.&gt;++.</w:t>
+        <w:t>++++++++[&gt;++++[&gt;++&gt;+++&gt;+++&gt;+&lt;&lt;&lt;]&gt;+&gt;+&gt;</w:t>
+      </w:r>
+      <w:r>
+        <w:rPr>
+          <w:rFonts w:ascii="Liberation Serif" w:hAnsi="Liberation Serif"/>
+          <w:b w:val="false"/>
+          <w:bCs w:val="false"/>
+          <w:i w:val="false"/>
+          <w:caps w:val="false"/>
+          <w:smallCaps w:val="false"/>
+          <w:color w:val="000000"/>
+          <w:spacing w:val="0"/>
+          <w:sz w:val="24"/>
+          <w:szCs w:val="24"/>
+        </w:rPr>
+        <w:t>-&gt;</w:t>
+      </w:r>
+      <w:r>
+        <w:rPr>
+          <w:rFonts w:ascii="Liberation Serif" w:hAnsi="Liberation Serif"/>
+          <w:b w:val="false"/>
+          <w:bCs w:val="false"/>
+          <w:i w:val="false"/>
+          <w:caps w:val="false"/>
+          <w:smallCaps w:val="false"/>
+          <w:color w:val="000000"/>
+          <w:spacing w:val="0"/>
+          <w:sz w:val="24"/>
+          <w:szCs w:val="24"/>
+        </w:rPr>
+        <w:t>&gt;+[&lt;]]&gt;&gt;.&gt;---.+++++++..+++.&gt;&gt;..&lt;.+++.------.--------.&gt;&gt;+.&gt;++.</w:t>
       </w:r>
     </w:p>
     <w:p>
@@ -4754,45 +4784,7 @@
           <w:highlight w:val="white"/>
           <w:u w:val="none"/>
         </w:rPr>
-        <w:t xml:space="preserve">I managed to squeeze in some extra features not included on my original scale. Those are highlighted in green, while original goals are highlighted in yellow. I also managed to meet a couple more original goals in the last few days. This would bring my final score up to a </w:t>
-      </w:r>
-      <w:r>
-        <w:rPr>
-          <w:b w:val="false"/>
-          <w:bCs w:val="false"/>
-          <w:i w:val="false"/>
-          <w:iCs w:val="false"/>
-          <w:caps w:val="false"/>
-          <w:smallCaps w:val="false"/>
-          <w:strike w:val="false"/>
-          <w:dstrike w:val="false"/>
-          <w:color w:val="000000"/>
-          <w:spacing w:val="0"/>
-          <w:sz w:val="24"/>
-          <w:szCs w:val="24"/>
-          <w:highlight w:val="white"/>
-          <w:u w:val="none"/>
-        </w:rPr>
-        <w:t>49</w:t>
-      </w:r>
-      <w:r>
-        <w:rPr>
-          <w:b w:val="false"/>
-          <w:bCs w:val="false"/>
-          <w:i w:val="false"/>
-          <w:iCs w:val="false"/>
-          <w:caps w:val="false"/>
-          <w:smallCaps w:val="false"/>
-          <w:strike w:val="false"/>
-          <w:dstrike w:val="false"/>
-          <w:color w:val="000000"/>
-          <w:spacing w:val="0"/>
-          <w:sz w:val="24"/>
-          <w:szCs w:val="24"/>
-          <w:highlight w:val="white"/>
-          <w:u w:val="none"/>
-        </w:rPr>
-        <w:t>/50.</w:t>
+        <w:t>I managed to squeeze in some extra features not included on my original scale. Those are highlighted in green, while original goals are highlighted in yellow. I also managed to meet a couple more original goals in the last few days. This would bring my final score up to a 49/50.</w:t>
       </w:r>
     </w:p>
     <w:p>
@@ -5062,6 +5054,17 @@
           <w:highlight w:val="yellow"/>
         </w:rPr>
       </w:pPr>
+      <w:r>
+        <w:rPr>
+          <w:b w:val="false"/>
+          <w:bCs w:val="false"/>
+          <w:sz w:val="24"/>
+          <w:szCs w:val="24"/>
+          <w:highlight w:val="yellow"/>
+          <w:u w:val="none"/>
+        </w:rPr>
+        <w:t>5</w:t>
+      </w:r>
       <w:r>
         <w:rPr>
           <w:b w:val="false"/>
@@ -6900,6 +6903,133 @@
       <w:rFonts w:cs="OpenSymbol"/>
     </w:rPr>
   </w:style>
+  <w:style w:type="character" w:styleId="ListLabel127">
+    <w:name w:val="ListLabel 127"/>
+    <w:qFormat/>
+    <w:rPr>
+      <w:rFonts w:cs="OpenSymbol"/>
+      <w:b w:val="false"/>
+    </w:rPr>
+  </w:style>
+  <w:style w:type="character" w:styleId="ListLabel128">
+    <w:name w:val="ListLabel 128"/>
+    <w:qFormat/>
+    <w:rPr>
+      <w:rFonts w:cs="OpenSymbol"/>
+    </w:rPr>
+  </w:style>
+  <w:style w:type="character" w:styleId="ListLabel129">
+    <w:name w:val="ListLabel 129"/>
+    <w:qFormat/>
+    <w:rPr>
+      <w:rFonts w:cs="OpenSymbol"/>
+    </w:rPr>
+  </w:style>
+  <w:style w:type="character" w:styleId="ListLabel130">
+    <w:name w:val="ListLabel 130"/>
+    <w:qFormat/>
+    <w:rPr>
+      <w:rFonts w:cs="OpenSymbol"/>
+    </w:rPr>
+  </w:style>
+  <w:style w:type="character" w:styleId="ListLabel131">
+    <w:name w:val="ListLabel 131"/>
+    <w:qFormat/>
+    <w:rPr>
+      <w:rFonts w:cs="OpenSymbol"/>
+    </w:rPr>
+  </w:style>
+  <w:style w:type="character" w:styleId="ListLabel132">
+    <w:name w:val="ListLabel 132"/>
+    <w:qFormat/>
+    <w:rPr>
+      <w:rFonts w:cs="OpenSymbol"/>
+    </w:rPr>
+  </w:style>
+  <w:style w:type="character" w:styleId="ListLabel133">
+    <w:name w:val="ListLabel 133"/>
+    <w:qFormat/>
+    <w:rPr>
+      <w:rFonts w:cs="OpenSymbol"/>
+    </w:rPr>
+  </w:style>
+  <w:style w:type="character" w:styleId="ListLabel134">
+    <w:name w:val="ListLabel 134"/>
+    <w:qFormat/>
+    <w:rPr>
+      <w:rFonts w:cs="OpenSymbol"/>
+    </w:rPr>
+  </w:style>
+  <w:style w:type="character" w:styleId="ListLabel135">
+    <w:name w:val="ListLabel 135"/>
+    <w:qFormat/>
+    <w:rPr>
+      <w:rFonts w:cs="OpenSymbol"/>
+    </w:rPr>
+  </w:style>
+  <w:style w:type="character" w:styleId="ListLabel136">
+    <w:name w:val="ListLabel 136"/>
+    <w:qFormat/>
+    <w:rPr>
+      <w:rFonts w:cs="OpenSymbol"/>
+    </w:rPr>
+  </w:style>
+  <w:style w:type="character" w:styleId="ListLabel137">
+    <w:name w:val="ListLabel 137"/>
+    <w:qFormat/>
+    <w:rPr>
+      <w:rFonts w:cs="OpenSymbol"/>
+    </w:rPr>
+  </w:style>
+  <w:style w:type="character" w:styleId="ListLabel138">
+    <w:name w:val="ListLabel 138"/>
+    <w:qFormat/>
+    <w:rPr>
+      <w:rFonts w:cs="OpenSymbol"/>
+    </w:rPr>
+  </w:style>
+  <w:style w:type="character" w:styleId="ListLabel139">
+    <w:name w:val="ListLabel 139"/>
+    <w:qFormat/>
+    <w:rPr>
+      <w:rFonts w:cs="OpenSymbol"/>
+    </w:rPr>
+  </w:style>
+  <w:style w:type="character" w:styleId="ListLabel140">
+    <w:name w:val="ListLabel 140"/>
+    <w:qFormat/>
+    <w:rPr>
+      <w:rFonts w:cs="OpenSymbol"/>
+    </w:rPr>
+  </w:style>
+  <w:style w:type="character" w:styleId="ListLabel141">
+    <w:name w:val="ListLabel 141"/>
+    <w:qFormat/>
+    <w:rPr>
+      <w:rFonts w:cs="OpenSymbol"/>
+    </w:rPr>
+  </w:style>
+  <w:style w:type="character" w:styleId="ListLabel142">
+    <w:name w:val="ListLabel 142"/>
+    <w:qFormat/>
+    <w:rPr>
+      <w:rFonts w:cs="OpenSymbol"/>
+    </w:rPr>
+  </w:style>
+  <w:style w:type="character" w:styleId="ListLabel143">
+    <w:name w:val="ListLabel 143"/>
+    <w:qFormat/>
+    <w:rPr>
+      <w:rFonts w:cs="OpenSymbol"/>
+    </w:rPr>
+  </w:style>
+  <w:style w:type="character" w:styleId="ListLabel144">
+    <w:name w:val="ListLabel 144"/>
+    <w:qFormat/>
+    <w:rPr>
+      <w:rFonts w:cs="OpenSymbol"/>
+    </w:rPr>
+  </w:style>
   <w:style w:type="paragraph" w:styleId="Heading">
     <w:name w:val="Heading"/>
     <w:basedOn w:val="Normal"/>

</xml_diff>